<commit_message>
ajout du compte rendu de reunion0
</commit_message>
<xml_diff>
--- a/CompteRendu_Reunion/Reunion2.docx
+++ b/CompteRendu_Reunion/Reunion2.docx
@@ -13,7 +13,7 @@
           <v:rect id="rectole0000000000" o:spid="_x0000_i1025" style="width:113.25pt;height:113.25pt" o:ole="" o:preferrelative="t" stroked="f">
             <v:imagedata r:id="rId5" o:title=""/>
           </v:rect>
-          <o:OLEObject Type="Embed" ProgID="StaticMetafile" ShapeID="rectole0000000000" DrawAspect="Content" ObjectID="_1578743141" r:id="rId6"/>
+          <o:OLEObject Type="Embed" ProgID="StaticMetafile" ShapeID="rectole0000000000" DrawAspect="Content" ObjectID="_1578812889" r:id="rId6"/>
         </w:object>
       </w:r>
       <w:r>
@@ -21,7 +21,7 @@
           <v:rect id="rectole0000000001" o:spid="_x0000_i1026" style="width:192.75pt;height:60pt" o:ole="" o:preferrelative="t" stroked="f">
             <v:imagedata r:id="rId7" o:title=""/>
           </v:rect>
-          <o:OLEObject Type="Embed" ProgID="StaticMetafile" ShapeID="rectole0000000001" DrawAspect="Content" ObjectID="_1578743142" r:id="rId8"/>
+          <o:OLEObject Type="Embed" ProgID="StaticMetafile" ShapeID="rectole0000000001" DrawAspect="Content" ObjectID="_1578812890" r:id="rId8"/>
         </w:object>
       </w:r>
     </w:p>
@@ -103,23 +103,13 @@
           <w:u w:val="single"/>
         </w:rPr>
       </w:pPr>
-      <w:proofErr w:type="spellStart"/>
       <w:r>
         <w:rPr>
           <w:rFonts w:ascii="Calibri" w:eastAsia="Calibri" w:hAnsi="Calibri" w:cs="Calibri"/>
           <w:sz w:val="28"/>
           <w:u w:val="single"/>
         </w:rPr>
-        <w:t>Ordre</w:t>
-      </w:r>
-      <w:proofErr w:type="spellEnd"/>
-      <w:r>
-        <w:rPr>
-          <w:rFonts w:ascii="Calibri" w:eastAsia="Calibri" w:hAnsi="Calibri" w:cs="Calibri"/>
-          <w:sz w:val="28"/>
-          <w:u w:val="single"/>
-        </w:rPr>
-        <w:t xml:space="preserve"> du jour</w:t>
+        <w:t>Ordre du jour</w:t>
       </w:r>
     </w:p>
     <w:p>
@@ -139,17 +129,8 @@
         </w:rPr>
         <w:t xml:space="preserve">Présentation de quelques outils </w:t>
       </w:r>
-    </w:p>
-    <w:p>
-      <w:pPr>
-        <w:ind w:left="720"/>
-        <w:rPr>
-          <w:rFonts w:ascii="Calibri" w:eastAsia="Calibri" w:hAnsi="Calibri" w:cs="Calibri"/>
-          <w:sz w:val="28"/>
-          <w:u w:val="single"/>
-          <w:lang w:val="fr-FR"/>
-        </w:rPr>
-      </w:pPr>
+      <w:bookmarkStart w:id="0" w:name="_GoBack"/>
+      <w:bookmarkEnd w:id="0"/>
     </w:p>
     <w:p>
       <w:pPr>
@@ -188,18 +169,8 @@
           <w:sz w:val="28"/>
           <w:lang w:val="fr-FR"/>
         </w:rPr>
-        <w:t xml:space="preserve">Roland </w:t>
-      </w:r>
-      <w:proofErr w:type="spellStart"/>
-      <w:r>
-        <w:rPr>
-          <w:rFonts w:ascii="Calibri" w:eastAsia="Calibri" w:hAnsi="Calibri" w:cs="Calibri"/>
-          <w:sz w:val="28"/>
-          <w:lang w:val="fr-FR"/>
-        </w:rPr>
-        <w:t>Nivet</w:t>
-      </w:r>
-      <w:proofErr w:type="spellEnd"/>
+        <w:t>Roland Nivet</w:t>
+      </w:r>
     </w:p>
     <w:p>
       <w:pPr>
@@ -209,31 +180,13 @@
           <w:sz w:val="28"/>
         </w:rPr>
       </w:pPr>
-      <w:proofErr w:type="spellStart"/>
-      <w:r>
-        <w:rPr>
-          <w:rFonts w:ascii="Calibri" w:eastAsia="Calibri" w:hAnsi="Calibri" w:cs="Calibri"/>
-          <w:sz w:val="28"/>
-        </w:rPr>
-        <w:t>Oslane</w:t>
-      </w:r>
-      <w:proofErr w:type="spellEnd"/>
-      <w:r>
-        <w:rPr>
-          <w:rFonts w:ascii="Calibri" w:eastAsia="Calibri" w:hAnsi="Calibri" w:cs="Calibri"/>
-          <w:sz w:val="28"/>
-        </w:rPr>
-        <w:t xml:space="preserve"> </w:t>
-      </w:r>
-      <w:proofErr w:type="spellStart"/>
-      <w:r>
-        <w:rPr>
-          <w:rFonts w:ascii="Calibri" w:eastAsia="Calibri" w:hAnsi="Calibri" w:cs="Calibri"/>
-          <w:sz w:val="28"/>
-        </w:rPr>
-        <w:t>Belmadani</w:t>
-      </w:r>
-      <w:proofErr w:type="spellEnd"/>
+      <w:r>
+        <w:rPr>
+          <w:rFonts w:ascii="Calibri" w:eastAsia="Calibri" w:hAnsi="Calibri" w:cs="Calibri"/>
+          <w:sz w:val="28"/>
+        </w:rPr>
+        <w:t>Oslane Belmadani</w:t>
+      </w:r>
     </w:p>
     <w:p>
       <w:pPr>
@@ -243,31 +196,13 @@
           <w:sz w:val="28"/>
         </w:rPr>
       </w:pPr>
-      <w:proofErr w:type="spellStart"/>
-      <w:r>
-        <w:rPr>
-          <w:rFonts w:ascii="Calibri" w:eastAsia="Calibri" w:hAnsi="Calibri" w:cs="Calibri"/>
-          <w:sz w:val="28"/>
-        </w:rPr>
-        <w:t>Anas</w:t>
-      </w:r>
-      <w:proofErr w:type="spellEnd"/>
-      <w:r>
-        <w:rPr>
-          <w:rFonts w:ascii="Calibri" w:eastAsia="Calibri" w:hAnsi="Calibri" w:cs="Calibri"/>
-          <w:sz w:val="28"/>
-        </w:rPr>
-        <w:t xml:space="preserve"> </w:t>
-      </w:r>
-      <w:proofErr w:type="spellStart"/>
-      <w:r>
-        <w:rPr>
-          <w:rFonts w:ascii="Calibri" w:eastAsia="Calibri" w:hAnsi="Calibri" w:cs="Calibri"/>
-          <w:sz w:val="28"/>
-        </w:rPr>
-        <w:t>Lachkar</w:t>
-      </w:r>
-      <w:proofErr w:type="spellEnd"/>
+      <w:r>
+        <w:rPr>
+          <w:rFonts w:ascii="Calibri" w:eastAsia="Calibri" w:hAnsi="Calibri" w:cs="Calibri"/>
+          <w:sz w:val="28"/>
+        </w:rPr>
+        <w:t>Anas Lachkar</w:t>
+      </w:r>
     </w:p>
     <w:p>
       <w:pPr>
@@ -277,37 +212,12 @@
           <w:sz w:val="28"/>
         </w:rPr>
       </w:pPr>
-      <w:proofErr w:type="spellStart"/>
-      <w:r>
-        <w:rPr>
-          <w:rFonts w:ascii="Calibri" w:eastAsia="Calibri" w:hAnsi="Calibri" w:cs="Calibri"/>
-          <w:sz w:val="28"/>
-        </w:rPr>
-        <w:t>Corentin</w:t>
-      </w:r>
-      <w:proofErr w:type="spellEnd"/>
-      <w:r>
-        <w:rPr>
-          <w:rFonts w:ascii="Calibri" w:eastAsia="Calibri" w:hAnsi="Calibri" w:cs="Calibri"/>
-          <w:sz w:val="28"/>
-        </w:rPr>
-        <w:t xml:space="preserve"> </w:t>
-      </w:r>
-      <w:proofErr w:type="spellStart"/>
-      <w:r>
-        <w:rPr>
-          <w:rFonts w:ascii="Calibri" w:eastAsia="Calibri" w:hAnsi="Calibri" w:cs="Calibri"/>
-          <w:sz w:val="28"/>
-        </w:rPr>
-        <w:t>Despierre-Corporon</w:t>
-      </w:r>
-      <w:proofErr w:type="spellEnd"/>
-      <w:r>
-        <w:rPr>
-          <w:rFonts w:ascii="Calibri" w:eastAsia="Calibri" w:hAnsi="Calibri" w:cs="Calibri"/>
-          <w:sz w:val="28"/>
-        </w:rPr>
-        <w:t xml:space="preserve"> </w:t>
+      <w:r>
+        <w:rPr>
+          <w:rFonts w:ascii="Calibri" w:eastAsia="Calibri" w:hAnsi="Calibri" w:cs="Calibri"/>
+          <w:sz w:val="28"/>
+        </w:rPr>
+        <w:t xml:space="preserve">Corentin Despierre-Corporon </w:t>
       </w:r>
     </w:p>
     <w:p>
@@ -323,17 +233,8 @@
           <w:rFonts w:ascii="Calibri" w:eastAsia="Calibri" w:hAnsi="Calibri" w:cs="Calibri"/>
           <w:sz w:val="28"/>
         </w:rPr>
-        <w:t xml:space="preserve">Alexis </w:t>
-      </w:r>
-      <w:proofErr w:type="spellStart"/>
-      <w:r>
-        <w:rPr>
-          <w:rFonts w:ascii="Calibri" w:eastAsia="Calibri" w:hAnsi="Calibri" w:cs="Calibri"/>
-          <w:sz w:val="28"/>
-        </w:rPr>
-        <w:t>Caillot</w:t>
-      </w:r>
-      <w:proofErr w:type="spellEnd"/>
+        <w:t>Alexis Caillot</w:t>
+      </w:r>
     </w:p>
     <w:p>
       <w:pPr>
@@ -357,34 +258,14 @@
           <w:u w:val="single"/>
         </w:rPr>
       </w:pPr>
-      <w:proofErr w:type="spellStart"/>
       <w:r>
         <w:rPr>
           <w:rFonts w:ascii="Calibri" w:eastAsia="Calibri" w:hAnsi="Calibri" w:cs="Calibri"/>
           <w:sz w:val="28"/>
           <w:u w:val="single"/>
         </w:rPr>
-        <w:t>Compte</w:t>
-      </w:r>
-      <w:proofErr w:type="spellEnd"/>
-      <w:r>
-        <w:rPr>
-          <w:rFonts w:ascii="Calibri" w:eastAsia="Calibri" w:hAnsi="Calibri" w:cs="Calibri"/>
-          <w:sz w:val="28"/>
-          <w:u w:val="single"/>
-        </w:rPr>
-        <w:t xml:space="preserve"> </w:t>
-      </w:r>
-      <w:proofErr w:type="spellStart"/>
-      <w:r>
-        <w:rPr>
-          <w:rFonts w:ascii="Calibri" w:eastAsia="Calibri" w:hAnsi="Calibri" w:cs="Calibri"/>
-          <w:sz w:val="28"/>
-          <w:u w:val="single"/>
-        </w:rPr>
-        <w:t>rendu</w:t>
-      </w:r>
-      <w:proofErr w:type="spellEnd"/>
+        <w:t>Compte rendu</w:t>
+      </w:r>
     </w:p>
     <w:p>
       <w:pPr>
@@ -519,25 +400,7 @@
           <w:sz w:val="28"/>
           <w:lang w:val="fr-FR"/>
         </w:rPr>
-        <w:t xml:space="preserve">Il existe alors le problème d’engorgement des boites mails qui peut être réglé grâce à des applications comme </w:t>
-      </w:r>
-      <w:proofErr w:type="spellStart"/>
-      <w:r>
-        <w:rPr>
-          <w:rFonts w:ascii="Calibri" w:eastAsia="Calibri" w:hAnsi="Calibri" w:cs="Calibri"/>
-          <w:sz w:val="28"/>
-          <w:lang w:val="fr-FR"/>
-        </w:rPr>
-        <w:t>Slack</w:t>
-      </w:r>
-      <w:proofErr w:type="spellEnd"/>
-      <w:r>
-        <w:rPr>
-          <w:rFonts w:ascii="Calibri" w:eastAsia="Calibri" w:hAnsi="Calibri" w:cs="Calibri"/>
-          <w:sz w:val="28"/>
-          <w:lang w:val="fr-FR"/>
-        </w:rPr>
-        <w:t>.</w:t>
+        <w:t>Il existe alors le problème d’engorgement des boites mails qui peut être réglé grâce à des applications comme Slack.</w:t>
       </w:r>
     </w:p>
     <w:p>
@@ -556,25 +419,7 @@
           <w:sz w:val="28"/>
           <w:lang w:val="fr-FR"/>
         </w:rPr>
-        <w:t xml:space="preserve">Ajout de Roland et quelques personnes du mouvement pour tester </w:t>
-      </w:r>
-      <w:proofErr w:type="spellStart"/>
-      <w:r>
-        <w:rPr>
-          <w:rFonts w:ascii="Calibri" w:eastAsia="Calibri" w:hAnsi="Calibri" w:cs="Calibri"/>
-          <w:sz w:val="28"/>
-          <w:lang w:val="fr-FR"/>
-        </w:rPr>
-        <w:t>Slack</w:t>
-      </w:r>
-      <w:proofErr w:type="spellEnd"/>
-      <w:r>
-        <w:rPr>
-          <w:rFonts w:ascii="Calibri" w:eastAsia="Calibri" w:hAnsi="Calibri" w:cs="Calibri"/>
-          <w:sz w:val="28"/>
-          <w:lang w:val="fr-FR"/>
-        </w:rPr>
-        <w:t xml:space="preserve"> et nous donner leur impression dessus pour savoir si la mise en place de ce genre d’outils peut se faire.</w:t>
+        <w:t>Ajout de Roland et quelques personnes du mouvement pour tester Slack et nous donner leur impression dessus pour savoir si la mise en place de ce genre d’outils peut se faire.</w:t>
       </w:r>
     </w:p>
     <w:p>
@@ -590,23 +435,13 @@
           <w:lang w:val="fr-FR"/>
         </w:rPr>
       </w:pPr>
-      <w:proofErr w:type="spellStart"/>
-      <w:r>
-        <w:rPr>
-          <w:rFonts w:ascii="Calibri" w:eastAsia="Calibri" w:hAnsi="Calibri" w:cs="Calibri"/>
-          <w:sz w:val="28"/>
-          <w:lang w:val="fr-FR"/>
-        </w:rPr>
-        <w:t>Slack</w:t>
-      </w:r>
-      <w:proofErr w:type="spellEnd"/>
-      <w:r>
-        <w:rPr>
-          <w:rFonts w:ascii="Calibri" w:eastAsia="Calibri" w:hAnsi="Calibri" w:cs="Calibri"/>
-          <w:sz w:val="28"/>
-          <w:lang w:val="fr-FR"/>
-        </w:rPr>
-        <w:t xml:space="preserve"> est aussi intéressant par le biais des chaines qui peuvent servir de fil de discussion pour les groupes de travail.</w:t>
+      <w:r>
+        <w:rPr>
+          <w:rFonts w:ascii="Calibri" w:eastAsia="Calibri" w:hAnsi="Calibri" w:cs="Calibri"/>
+          <w:sz w:val="28"/>
+          <w:lang w:val="fr-FR"/>
+        </w:rPr>
+        <w:t>Slack est aussi intéressant par le biais des chaines qui peuvent servir de fil de discussion pour les groupes de travail.</w:t>
       </w:r>
     </w:p>
     <w:p>
@@ -803,15 +638,7 @@
           <w:sz w:val="28"/>
           <w:lang w:val="fr-FR"/>
         </w:rPr>
-        <w:t>Définir le statu</w:t>
-      </w:r>
-      <w:r>
-        <w:rPr>
-          <w:rFonts w:ascii="Calibri" w:eastAsia="Calibri" w:hAnsi="Calibri" w:cs="Calibri"/>
-          <w:sz w:val="28"/>
-          <w:lang w:val="fr-FR"/>
-        </w:rPr>
-        <w:t>t des gens au sein de l’association</w:t>
+        <w:t>Définir le statut des gens au sein de l’association</w:t>
       </w:r>
       <w:r>
         <w:rPr>
@@ -860,36 +687,16 @@
           <w:sz w:val="28"/>
           <w:lang w:val="fr-FR"/>
         </w:rPr>
-        <w:t xml:space="preserve">Commencer à regarder les différentes options offertes par </w:t>
-      </w:r>
-      <w:proofErr w:type="spellStart"/>
-      <w:r>
-        <w:rPr>
-          <w:rFonts w:ascii="Calibri" w:eastAsia="Calibri" w:hAnsi="Calibri" w:cs="Calibri"/>
-          <w:sz w:val="28"/>
-          <w:lang w:val="fr-FR"/>
-        </w:rPr>
-        <w:t>Slack</w:t>
-      </w:r>
-      <w:proofErr w:type="spellEnd"/>
-      <w:r>
-        <w:rPr>
-          <w:rFonts w:ascii="Calibri" w:eastAsia="Calibri" w:hAnsi="Calibri" w:cs="Calibri"/>
-          <w:sz w:val="28"/>
-          <w:lang w:val="fr-FR"/>
-        </w:rPr>
-        <w:t xml:space="preserve"> et Google Drive pour les présenter et peut être </w:t>
-      </w:r>
-      <w:proofErr w:type="gramStart"/>
-      <w:r>
-        <w:rPr>
-          <w:rFonts w:ascii="Calibri" w:eastAsia="Calibri" w:hAnsi="Calibri" w:cs="Calibri"/>
-          <w:sz w:val="28"/>
-          <w:lang w:val="fr-FR"/>
-        </w:rPr>
-        <w:t>rédiger</w:t>
-      </w:r>
-      <w:proofErr w:type="gramEnd"/>
+        <w:t xml:space="preserve">Commencer à regarder les différentes options offertes par Slack et Google Drive pour les présenter et peut être </w:t>
+      </w:r>
+      <w:r>
+        <w:rPr>
+          <w:rFonts w:ascii="Calibri" w:eastAsia="Calibri" w:hAnsi="Calibri" w:cs="Calibri"/>
+          <w:sz w:val="28"/>
+          <w:lang w:val="fr-FR"/>
+        </w:rPr>
+        <w:t>rédigé</w:t>
+      </w:r>
       <w:r>
         <w:rPr>
           <w:rFonts w:ascii="Calibri" w:eastAsia="Calibri" w:hAnsi="Calibri" w:cs="Calibri"/>
@@ -904,16 +711,16 @@
         <w:rPr>
           <w:rFonts w:ascii="Calibri" w:eastAsia="Calibri" w:hAnsi="Calibri" w:cs="Calibri"/>
           <w:sz w:val="28"/>
-        </w:rPr>
-      </w:pPr>
-      <w:bookmarkStart w:id="0" w:name="_GoBack"/>
-      <w:bookmarkEnd w:id="0"/>
-    </w:p>
-    <w:p>
-      <w:pPr>
-        <w:rPr>
-          <w:rFonts w:ascii="Calibri" w:eastAsia="Calibri" w:hAnsi="Calibri" w:cs="Calibri"/>
-          <w:sz w:val="28"/>
+          <w:lang w:val="fr-FR"/>
+        </w:rPr>
+      </w:pPr>
+    </w:p>
+    <w:p>
+      <w:pPr>
+        <w:rPr>
+          <w:rFonts w:ascii="Calibri" w:eastAsia="Calibri" w:hAnsi="Calibri" w:cs="Calibri"/>
+          <w:sz w:val="28"/>
+          <w:lang w:val="fr-FR"/>
         </w:rPr>
       </w:pPr>
     </w:p>
@@ -923,6 +730,7 @@
           <w:rFonts w:ascii="Calibri" w:eastAsia="Calibri" w:hAnsi="Calibri" w:cs="Calibri"/>
           <w:sz w:val="28"/>
           <w:u w:val="single"/>
+          <w:lang w:val="fr-FR"/>
         </w:rPr>
       </w:pPr>
     </w:p>
@@ -932,6 +740,7 @@
           <w:rFonts w:ascii="Calibri" w:eastAsia="Calibri" w:hAnsi="Calibri" w:cs="Calibri"/>
           <w:sz w:val="28"/>
           <w:u w:val="single"/>
+          <w:lang w:val="fr-FR"/>
         </w:rPr>
       </w:pPr>
     </w:p>

</xml_diff>

<commit_message>
debut de documentation sur slack
</commit_message>
<xml_diff>
--- a/CompteRendu_Reunion/Reunion2.docx
+++ b/CompteRendu_Reunion/Reunion2.docx
@@ -13,7 +13,7 @@
           <v:rect id="rectole0000000000" o:spid="_x0000_i1025" style="width:113.25pt;height:113.25pt" o:ole="" o:preferrelative="t" stroked="f">
             <v:imagedata r:id="rId5" o:title=""/>
           </v:rect>
-          <o:OLEObject Type="Embed" ProgID="StaticMetafile" ShapeID="rectole0000000000" DrawAspect="Content" ObjectID="_1578812889" r:id="rId6"/>
+          <o:OLEObject Type="Embed" ProgID="StaticMetafile" ShapeID="rectole0000000000" DrawAspect="Content" ObjectID="_1578814159" r:id="rId6"/>
         </w:object>
       </w:r>
       <w:r>
@@ -21,7 +21,7 @@
           <v:rect id="rectole0000000001" o:spid="_x0000_i1026" style="width:192.75pt;height:60pt" o:ole="" o:preferrelative="t" stroked="f">
             <v:imagedata r:id="rId7" o:title=""/>
           </v:rect>
-          <o:OLEObject Type="Embed" ProgID="StaticMetafile" ShapeID="rectole0000000001" DrawAspect="Content" ObjectID="_1578812890" r:id="rId8"/>
+          <o:OLEObject Type="Embed" ProgID="StaticMetafile" ShapeID="rectole0000000001" DrawAspect="Content" ObjectID="_1578814160" r:id="rId8"/>
         </w:object>
       </w:r>
     </w:p>
@@ -103,13 +103,23 @@
           <w:u w:val="single"/>
         </w:rPr>
       </w:pPr>
-      <w:r>
-        <w:rPr>
-          <w:rFonts w:ascii="Calibri" w:eastAsia="Calibri" w:hAnsi="Calibri" w:cs="Calibri"/>
-          <w:sz w:val="28"/>
-          <w:u w:val="single"/>
-        </w:rPr>
-        <w:t>Ordre du jour</w:t>
+      <w:proofErr w:type="spellStart"/>
+      <w:r>
+        <w:rPr>
+          <w:rFonts w:ascii="Calibri" w:eastAsia="Calibri" w:hAnsi="Calibri" w:cs="Calibri"/>
+          <w:sz w:val="28"/>
+          <w:u w:val="single"/>
+        </w:rPr>
+        <w:t>Ordre</w:t>
+      </w:r>
+      <w:proofErr w:type="spellEnd"/>
+      <w:r>
+        <w:rPr>
+          <w:rFonts w:ascii="Calibri" w:eastAsia="Calibri" w:hAnsi="Calibri" w:cs="Calibri"/>
+          <w:sz w:val="28"/>
+          <w:u w:val="single"/>
+        </w:rPr>
+        <w:t xml:space="preserve"> du jour</w:t>
       </w:r>
     </w:p>
     <w:p>
@@ -129,8 +139,6 @@
         </w:rPr>
         <w:t xml:space="preserve">Présentation de quelques outils </w:t>
       </w:r>
-      <w:bookmarkStart w:id="0" w:name="_GoBack"/>
-      <w:bookmarkEnd w:id="0"/>
     </w:p>
     <w:p>
       <w:pPr>
@@ -169,8 +177,18 @@
           <w:sz w:val="28"/>
           <w:lang w:val="fr-FR"/>
         </w:rPr>
-        <w:t>Roland Nivet</w:t>
-      </w:r>
+        <w:t xml:space="preserve">Roland </w:t>
+      </w:r>
+      <w:proofErr w:type="spellStart"/>
+      <w:r>
+        <w:rPr>
+          <w:rFonts w:ascii="Calibri" w:eastAsia="Calibri" w:hAnsi="Calibri" w:cs="Calibri"/>
+          <w:sz w:val="28"/>
+          <w:lang w:val="fr-FR"/>
+        </w:rPr>
+        <w:t>Nivet</w:t>
+      </w:r>
+      <w:proofErr w:type="spellEnd"/>
     </w:p>
     <w:p>
       <w:pPr>
@@ -180,13 +198,31 @@
           <w:sz w:val="28"/>
         </w:rPr>
       </w:pPr>
-      <w:r>
-        <w:rPr>
-          <w:rFonts w:ascii="Calibri" w:eastAsia="Calibri" w:hAnsi="Calibri" w:cs="Calibri"/>
-          <w:sz w:val="28"/>
-        </w:rPr>
-        <w:t>Oslane Belmadani</w:t>
-      </w:r>
+      <w:proofErr w:type="spellStart"/>
+      <w:r>
+        <w:rPr>
+          <w:rFonts w:ascii="Calibri" w:eastAsia="Calibri" w:hAnsi="Calibri" w:cs="Calibri"/>
+          <w:sz w:val="28"/>
+        </w:rPr>
+        <w:t>Oslane</w:t>
+      </w:r>
+      <w:proofErr w:type="spellEnd"/>
+      <w:r>
+        <w:rPr>
+          <w:rFonts w:ascii="Calibri" w:eastAsia="Calibri" w:hAnsi="Calibri" w:cs="Calibri"/>
+          <w:sz w:val="28"/>
+        </w:rPr>
+        <w:t xml:space="preserve"> </w:t>
+      </w:r>
+      <w:proofErr w:type="spellStart"/>
+      <w:r>
+        <w:rPr>
+          <w:rFonts w:ascii="Calibri" w:eastAsia="Calibri" w:hAnsi="Calibri" w:cs="Calibri"/>
+          <w:sz w:val="28"/>
+        </w:rPr>
+        <w:t>Belmadani</w:t>
+      </w:r>
+      <w:proofErr w:type="spellEnd"/>
     </w:p>
     <w:p>
       <w:pPr>
@@ -196,13 +232,31 @@
           <w:sz w:val="28"/>
         </w:rPr>
       </w:pPr>
-      <w:r>
-        <w:rPr>
-          <w:rFonts w:ascii="Calibri" w:eastAsia="Calibri" w:hAnsi="Calibri" w:cs="Calibri"/>
-          <w:sz w:val="28"/>
-        </w:rPr>
-        <w:t>Anas Lachkar</w:t>
-      </w:r>
+      <w:proofErr w:type="spellStart"/>
+      <w:r>
+        <w:rPr>
+          <w:rFonts w:ascii="Calibri" w:eastAsia="Calibri" w:hAnsi="Calibri" w:cs="Calibri"/>
+          <w:sz w:val="28"/>
+        </w:rPr>
+        <w:t>Anas</w:t>
+      </w:r>
+      <w:proofErr w:type="spellEnd"/>
+      <w:r>
+        <w:rPr>
+          <w:rFonts w:ascii="Calibri" w:eastAsia="Calibri" w:hAnsi="Calibri" w:cs="Calibri"/>
+          <w:sz w:val="28"/>
+        </w:rPr>
+        <w:t xml:space="preserve"> </w:t>
+      </w:r>
+      <w:proofErr w:type="spellStart"/>
+      <w:r>
+        <w:rPr>
+          <w:rFonts w:ascii="Calibri" w:eastAsia="Calibri" w:hAnsi="Calibri" w:cs="Calibri"/>
+          <w:sz w:val="28"/>
+        </w:rPr>
+        <w:t>Lachkar</w:t>
+      </w:r>
+      <w:proofErr w:type="spellEnd"/>
     </w:p>
     <w:p>
       <w:pPr>
@@ -212,12 +266,37 @@
           <w:sz w:val="28"/>
         </w:rPr>
       </w:pPr>
-      <w:r>
-        <w:rPr>
-          <w:rFonts w:ascii="Calibri" w:eastAsia="Calibri" w:hAnsi="Calibri" w:cs="Calibri"/>
-          <w:sz w:val="28"/>
-        </w:rPr>
-        <w:t xml:space="preserve">Corentin Despierre-Corporon </w:t>
+      <w:proofErr w:type="spellStart"/>
+      <w:r>
+        <w:rPr>
+          <w:rFonts w:ascii="Calibri" w:eastAsia="Calibri" w:hAnsi="Calibri" w:cs="Calibri"/>
+          <w:sz w:val="28"/>
+        </w:rPr>
+        <w:t>Corentin</w:t>
+      </w:r>
+      <w:proofErr w:type="spellEnd"/>
+      <w:r>
+        <w:rPr>
+          <w:rFonts w:ascii="Calibri" w:eastAsia="Calibri" w:hAnsi="Calibri" w:cs="Calibri"/>
+          <w:sz w:val="28"/>
+        </w:rPr>
+        <w:t xml:space="preserve"> </w:t>
+      </w:r>
+      <w:proofErr w:type="spellStart"/>
+      <w:r>
+        <w:rPr>
+          <w:rFonts w:ascii="Calibri" w:eastAsia="Calibri" w:hAnsi="Calibri" w:cs="Calibri"/>
+          <w:sz w:val="28"/>
+        </w:rPr>
+        <w:t>Despierre-Corporon</w:t>
+      </w:r>
+      <w:proofErr w:type="spellEnd"/>
+      <w:r>
+        <w:rPr>
+          <w:rFonts w:ascii="Calibri" w:eastAsia="Calibri" w:hAnsi="Calibri" w:cs="Calibri"/>
+          <w:sz w:val="28"/>
+        </w:rPr>
+        <w:t xml:space="preserve"> </w:t>
       </w:r>
     </w:p>
     <w:p>
@@ -233,8 +312,17 @@
           <w:rFonts w:ascii="Calibri" w:eastAsia="Calibri" w:hAnsi="Calibri" w:cs="Calibri"/>
           <w:sz w:val="28"/>
         </w:rPr>
-        <w:t>Alexis Caillot</w:t>
-      </w:r>
+        <w:t xml:space="preserve">Alexis </w:t>
+      </w:r>
+      <w:proofErr w:type="spellStart"/>
+      <w:r>
+        <w:rPr>
+          <w:rFonts w:ascii="Calibri" w:eastAsia="Calibri" w:hAnsi="Calibri" w:cs="Calibri"/>
+          <w:sz w:val="28"/>
+        </w:rPr>
+        <w:t>Caillot</w:t>
+      </w:r>
+      <w:proofErr w:type="spellEnd"/>
     </w:p>
     <w:p>
       <w:pPr>
@@ -258,14 +346,34 @@
           <w:u w:val="single"/>
         </w:rPr>
       </w:pPr>
-      <w:r>
-        <w:rPr>
-          <w:rFonts w:ascii="Calibri" w:eastAsia="Calibri" w:hAnsi="Calibri" w:cs="Calibri"/>
-          <w:sz w:val="28"/>
-          <w:u w:val="single"/>
-        </w:rPr>
-        <w:t>Compte rendu</w:t>
-      </w:r>
+      <w:proofErr w:type="spellStart"/>
+      <w:r>
+        <w:rPr>
+          <w:rFonts w:ascii="Calibri" w:eastAsia="Calibri" w:hAnsi="Calibri" w:cs="Calibri"/>
+          <w:sz w:val="28"/>
+          <w:u w:val="single"/>
+        </w:rPr>
+        <w:t>Compte</w:t>
+      </w:r>
+      <w:proofErr w:type="spellEnd"/>
+      <w:r>
+        <w:rPr>
+          <w:rFonts w:ascii="Calibri" w:eastAsia="Calibri" w:hAnsi="Calibri" w:cs="Calibri"/>
+          <w:sz w:val="28"/>
+          <w:u w:val="single"/>
+        </w:rPr>
+        <w:t xml:space="preserve"> </w:t>
+      </w:r>
+      <w:proofErr w:type="spellStart"/>
+      <w:r>
+        <w:rPr>
+          <w:rFonts w:ascii="Calibri" w:eastAsia="Calibri" w:hAnsi="Calibri" w:cs="Calibri"/>
+          <w:sz w:val="28"/>
+          <w:u w:val="single"/>
+        </w:rPr>
+        <w:t>rendu</w:t>
+      </w:r>
+      <w:proofErr w:type="spellEnd"/>
     </w:p>
     <w:p>
       <w:pPr>
@@ -283,7 +391,23 @@
           <w:sz w:val="28"/>
           <w:lang w:val="fr-FR"/>
         </w:rPr>
-        <w:t>La solution paraissant la plus pratique de premier abord est le cloud car pas de matériel à gérer (baies de serveur…)</w:t>
+        <w:t>La solutio</w:t>
+      </w:r>
+      <w:r>
+        <w:rPr>
+          <w:rFonts w:ascii="Calibri" w:eastAsia="Calibri" w:hAnsi="Calibri" w:cs="Calibri"/>
+          <w:sz w:val="28"/>
+          <w:lang w:val="fr-FR"/>
+        </w:rPr>
+        <w:t>n la plus pratique au premier abord serait</w:t>
+      </w:r>
+      <w:r>
+        <w:rPr>
+          <w:rFonts w:ascii="Calibri" w:eastAsia="Calibri" w:hAnsi="Calibri" w:cs="Calibri"/>
+          <w:sz w:val="28"/>
+          <w:lang w:val="fr-FR"/>
+        </w:rPr>
+        <w:t xml:space="preserve"> le cloud car pas de matériel à gérer (baies de serveur…)</w:t>
       </w:r>
     </w:p>
     <w:p>
@@ -321,7 +445,23 @@
           <w:sz w:val="28"/>
           <w:lang w:val="fr-FR"/>
         </w:rPr>
-        <w:t>A voir si le  besoin de compte générique est utile. Si oui quels droits leur associer.</w:t>
+        <w:t>A voir si le  besoin de compte générique est utile. Si oui quels droits leur</w:t>
+      </w:r>
+      <w:r>
+        <w:rPr>
+          <w:rFonts w:ascii="Calibri" w:eastAsia="Calibri" w:hAnsi="Calibri" w:cs="Calibri"/>
+          <w:sz w:val="28"/>
+          <w:lang w:val="fr-FR"/>
+        </w:rPr>
+        <w:t>s</w:t>
+      </w:r>
+      <w:r>
+        <w:rPr>
+          <w:rFonts w:ascii="Calibri" w:eastAsia="Calibri" w:hAnsi="Calibri" w:cs="Calibri"/>
+          <w:sz w:val="28"/>
+          <w:lang w:val="fr-FR"/>
+        </w:rPr>
+        <w:t xml:space="preserve"> associer.</w:t>
       </w:r>
     </w:p>
     <w:p>
@@ -400,7 +540,25 @@
           <w:sz w:val="28"/>
           <w:lang w:val="fr-FR"/>
         </w:rPr>
-        <w:t>Il existe alors le problème d’engorgement des boites mails qui peut être réglé grâce à des applications comme Slack.</w:t>
+        <w:t xml:space="preserve">Il existe alors le problème d’engorgement des boites mails qui peut être réglé grâce à des applications comme </w:t>
+      </w:r>
+      <w:proofErr w:type="spellStart"/>
+      <w:r>
+        <w:rPr>
+          <w:rFonts w:ascii="Calibri" w:eastAsia="Calibri" w:hAnsi="Calibri" w:cs="Calibri"/>
+          <w:sz w:val="28"/>
+          <w:lang w:val="fr-FR"/>
+        </w:rPr>
+        <w:t>Slack</w:t>
+      </w:r>
+      <w:proofErr w:type="spellEnd"/>
+      <w:r>
+        <w:rPr>
+          <w:rFonts w:ascii="Calibri" w:eastAsia="Calibri" w:hAnsi="Calibri" w:cs="Calibri"/>
+          <w:sz w:val="28"/>
+          <w:lang w:val="fr-FR"/>
+        </w:rPr>
+        <w:t>.</w:t>
       </w:r>
     </w:p>
     <w:p>
@@ -419,7 +577,25 @@
           <w:sz w:val="28"/>
           <w:lang w:val="fr-FR"/>
         </w:rPr>
-        <w:t>Ajout de Roland et quelques personnes du mouvement pour tester Slack et nous donner leur impression dessus pour savoir si la mise en place de ce genre d’outils peut se faire.</w:t>
+        <w:t xml:space="preserve">Ajout de Roland et quelques personnes du mouvement pour tester </w:t>
+      </w:r>
+      <w:proofErr w:type="spellStart"/>
+      <w:r>
+        <w:rPr>
+          <w:rFonts w:ascii="Calibri" w:eastAsia="Calibri" w:hAnsi="Calibri" w:cs="Calibri"/>
+          <w:sz w:val="28"/>
+          <w:lang w:val="fr-FR"/>
+        </w:rPr>
+        <w:t>Slack</w:t>
+      </w:r>
+      <w:proofErr w:type="spellEnd"/>
+      <w:r>
+        <w:rPr>
+          <w:rFonts w:ascii="Calibri" w:eastAsia="Calibri" w:hAnsi="Calibri" w:cs="Calibri"/>
+          <w:sz w:val="28"/>
+          <w:lang w:val="fr-FR"/>
+        </w:rPr>
+        <w:t xml:space="preserve"> et nous donner leur impression dessus pour savoir si la mise en place de ce genre d’outils peut se faire.</w:t>
       </w:r>
     </w:p>
     <w:p>
@@ -435,13 +611,23 @@
           <w:lang w:val="fr-FR"/>
         </w:rPr>
       </w:pPr>
-      <w:r>
-        <w:rPr>
-          <w:rFonts w:ascii="Calibri" w:eastAsia="Calibri" w:hAnsi="Calibri" w:cs="Calibri"/>
-          <w:sz w:val="28"/>
-          <w:lang w:val="fr-FR"/>
-        </w:rPr>
-        <w:t>Slack est aussi intéressant par le biais des chaines qui peuvent servir de fil de discussion pour les groupes de travail.</w:t>
+      <w:proofErr w:type="spellStart"/>
+      <w:r>
+        <w:rPr>
+          <w:rFonts w:ascii="Calibri" w:eastAsia="Calibri" w:hAnsi="Calibri" w:cs="Calibri"/>
+          <w:sz w:val="28"/>
+          <w:lang w:val="fr-FR"/>
+        </w:rPr>
+        <w:t>Slack</w:t>
+      </w:r>
+      <w:proofErr w:type="spellEnd"/>
+      <w:r>
+        <w:rPr>
+          <w:rFonts w:ascii="Calibri" w:eastAsia="Calibri" w:hAnsi="Calibri" w:cs="Calibri"/>
+          <w:sz w:val="28"/>
+          <w:lang w:val="fr-FR"/>
+        </w:rPr>
+        <w:t xml:space="preserve"> est aussi intéressant par le biais des chaines qui peuvent servir de fil de discussion pour les groupes de travail.</w:t>
       </w:r>
     </w:p>
     <w:p>
@@ -606,21 +792,41 @@
           <w:u w:val="single"/>
         </w:rPr>
       </w:pPr>
-      <w:r>
-        <w:rPr>
-          <w:rFonts w:ascii="Calibri" w:eastAsia="Calibri" w:hAnsi="Calibri" w:cs="Calibri"/>
-          <w:sz w:val="28"/>
-          <w:u w:val="single"/>
-        </w:rPr>
-        <w:t xml:space="preserve">Nouvelles </w:t>
-      </w:r>
-      <w:r>
-        <w:rPr>
-          <w:rFonts w:ascii="Calibri" w:eastAsia="Calibri" w:hAnsi="Calibri" w:cs="Calibri"/>
-          <w:sz w:val="28"/>
-          <w:u w:val="single"/>
-        </w:rPr>
-        <w:t>tâches?</w:t>
+      <w:proofErr w:type="spellStart"/>
+      <w:r>
+        <w:rPr>
+          <w:rFonts w:ascii="Calibri" w:eastAsia="Calibri" w:hAnsi="Calibri" w:cs="Calibri"/>
+          <w:sz w:val="28"/>
+          <w:u w:val="single"/>
+        </w:rPr>
+        <w:t>Nouvelles</w:t>
+      </w:r>
+      <w:proofErr w:type="spellEnd"/>
+      <w:r>
+        <w:rPr>
+          <w:rFonts w:ascii="Calibri" w:eastAsia="Calibri" w:hAnsi="Calibri" w:cs="Calibri"/>
+          <w:sz w:val="28"/>
+          <w:u w:val="single"/>
+        </w:rPr>
+        <w:t xml:space="preserve"> </w:t>
+      </w:r>
+      <w:proofErr w:type="spellStart"/>
+      <w:r>
+        <w:rPr>
+          <w:rFonts w:ascii="Calibri" w:eastAsia="Calibri" w:hAnsi="Calibri" w:cs="Calibri"/>
+          <w:sz w:val="28"/>
+          <w:u w:val="single"/>
+        </w:rPr>
+        <w:t>tâches</w:t>
+      </w:r>
+      <w:proofErr w:type="spellEnd"/>
+      <w:r>
+        <w:rPr>
+          <w:rFonts w:ascii="Calibri" w:eastAsia="Calibri" w:hAnsi="Calibri" w:cs="Calibri"/>
+          <w:sz w:val="28"/>
+          <w:u w:val="single"/>
+        </w:rPr>
+        <w:t>?</w:t>
       </w:r>
     </w:p>
     <w:p>
@@ -687,7 +893,25 @@
           <w:sz w:val="28"/>
           <w:lang w:val="fr-FR"/>
         </w:rPr>
-        <w:t xml:space="preserve">Commencer à regarder les différentes options offertes par Slack et Google Drive pour les présenter et peut être </w:t>
+        <w:t xml:space="preserve">Commencer à regarder les différentes options offertes par </w:t>
+      </w:r>
+      <w:proofErr w:type="spellStart"/>
+      <w:r>
+        <w:rPr>
+          <w:rFonts w:ascii="Calibri" w:eastAsia="Calibri" w:hAnsi="Calibri" w:cs="Calibri"/>
+          <w:sz w:val="28"/>
+          <w:lang w:val="fr-FR"/>
+        </w:rPr>
+        <w:t>Slack</w:t>
+      </w:r>
+      <w:proofErr w:type="spellEnd"/>
+      <w:r>
+        <w:rPr>
+          <w:rFonts w:ascii="Calibri" w:eastAsia="Calibri" w:hAnsi="Calibri" w:cs="Calibri"/>
+          <w:sz w:val="28"/>
+          <w:lang w:val="fr-FR"/>
+        </w:rPr>
+        <w:t xml:space="preserve"> et Google Drive pour les présenter et peut être </w:t>
       </w:r>
       <w:r>
         <w:rPr>
@@ -705,6 +929,8 @@
         </w:rPr>
         <w:t xml:space="preserve"> de la documentation simple pour les futurs utilisateurs novices.</w:t>
       </w:r>
+      <w:bookmarkStart w:id="0" w:name="_GoBack"/>
+      <w:bookmarkEnd w:id="0"/>
     </w:p>
     <w:p>
       <w:pPr>

</xml_diff>